<commit_message>
Sql Dateien und Dossier
</commit_message>
<xml_diff>
--- a/Meilenstein3/3005136.docx
+++ b/Meilenstein3/3005136.docx
@@ -1029,7 +1029,7 @@
       </w:r>
       <w:r>
         <w:rPr>
-          <w:rFonts w:ascii="Droid Sans Mono;monospace;monospace;Droid Sans Fallback" w:hAnsi="Droid Sans Mono;monospace;monospace;Droid Sans Fallback" w:cstheme="minorBidi"/>
+          <w:rFonts w:cs="" w:ascii="Droid Sans Mono;monospace;monospace;Droid Sans Fallback" w:hAnsi="Droid Sans Mono;monospace;monospace;Droid Sans Fallback" w:cstheme="minorBidi"/>
           <w:b w:val="false"/>
           <w:color w:val="1E1E1E"/>
           <w:sz w:val="21"/>
@@ -1039,7 +1039,7 @@
       </w:r>
       <w:r>
         <w:rPr>
-          <w:rFonts w:ascii="Calibri" w:hAnsi="Calibri" w:asciiTheme="minorHAnsi" w:cstheme="minorBidi" w:hAnsiTheme="minorHAnsi"/>
+          <w:rFonts w:cs="" w:cstheme="minorBidi"/>
           <w:b w:val="false"/>
           <w:color w:val="1E1E1E"/>
           <w:sz w:val="22"/>
@@ -1051,20 +1051,954 @@
     </w:p>
     <w:p>
       <w:pPr>
+        <w:pStyle w:val="Berschrift2"/>
+        <w:rPr/>
+      </w:pPr>
+      <w:r>
+        <w:rPr/>
+      </w:r>
+    </w:p>
+    <w:p>
+      <w:pPr>
+        <w:pStyle w:val="Berschrift2"/>
+        <w:rPr>
+          <w:rFonts w:ascii="Calibri Light" w:hAnsi="Calibri Light"/>
+        </w:rPr>
+      </w:pPr>
+      <w:r>
+        <w:rPr>
+          <w:rFonts w:ascii="Calibri Light" w:hAnsi="Calibri Light"/>
+        </w:rPr>
+        <w:t xml:space="preserve">4.2. </w:t>
+      </w:r>
+      <w:r>
+        <w:rPr>
+          <w:rFonts w:ascii="Calibri Light" w:hAnsi="Calibri Light"/>
+        </w:rPr>
+        <w:t>Cookie nach setzen von Session</w:t>
+      </w:r>
+    </w:p>
+    <w:p>
+      <w:pPr>
+        <w:pStyle w:val="Normal"/>
+        <w:rPr/>
+      </w:pPr>
+      <w:r>
+        <w:rPr/>
+      </w:r>
+    </w:p>
+    <w:p>
+      <w:pPr>
+        <w:pStyle w:val="Normal"/>
+        <w:rPr/>
+      </w:pPr>
+      <w:r>
+        <w:rPr/>
+        <w:t>Nach dem setzen der Sessionvariable wird ein Cookie generiert und im Browser des Benutzers gespeichert.</w:t>
+      </w:r>
+    </w:p>
+    <w:p>
+      <w:pPr>
+        <w:pStyle w:val="Normal"/>
+        <w:rPr/>
+      </w:pPr>
+      <w:r>
+        <w:rPr/>
+        <w:t>Wird der Cookie gelöscht und die Seite wieder vom selben Browser besucht, dann können die Logininformationen nicht mehr beibehalten werden</w:t>
+      </w:r>
+    </w:p>
+    <w:p>
+      <w:pPr>
+        <w:pStyle w:val="Normal"/>
+        <w:rPr/>
+      </w:pPr>
+      <w:r>
+        <w:rPr/>
+        <w:t xml:space="preserve">Auch wenn man den Cookie auf einem anderen Browser überträgt kann man </w:t>
+      </w:r>
+      <w:r>
+        <w:rPr/>
+        <w:t>wieder</w:t>
+      </w:r>
+      <w:r>
+        <w:rPr/>
+        <w:t xml:space="preserve"> auf die Login</w:t>
+      </w:r>
+      <w:r>
+        <w:rPr/>
+        <w:t>informationen Zugreifen (Sicherheitslücke)</w:t>
+      </w:r>
+    </w:p>
+    <w:p>
+      <w:pPr>
+        <w:pStyle w:val="Normal"/>
+        <w:rPr/>
+      </w:pPr>
+      <w:r>
+        <w:rPr/>
+      </w:r>
+    </w:p>
+    <w:p>
+      <w:pPr>
+        <w:pStyle w:val="Berschrift2"/>
+        <w:rPr/>
+      </w:pPr>
+      <w:bookmarkStart w:id="0" w:name="state-management"/>
+      <w:bookmarkEnd w:id="0"/>
+      <w:r>
+        <w:rPr/>
+        <w:t>Zustandsverwaltung</w:t>
+      </w:r>
+    </w:p>
+    <w:p>
+      <w:pPr>
+        <w:pStyle w:val="Normal"/>
+        <w:rPr/>
+      </w:pPr>
+      <w:r>
+        <w:rPr/>
+        <w:t>https://docs.microsoft.com/de-de/aspnet/core/fundamentals/app-state?view=aspnetcore-2.2#session-state</w:t>
+      </w:r>
+    </w:p>
+    <w:p>
+      <w:pPr>
+        <w:pStyle w:val="Textkrper"/>
+        <w:rPr/>
+      </w:pPr>
+      <w:r>
+        <w:rPr/>
+        <w:t>Zustände können mithilfe mehrerer Ansätze gespeichert werden. Die Ansätze werden im Verlauf dieses Artikels beschrieben.</w:t>
+      </w:r>
+    </w:p>
+    <w:tbl>
+      <w:tblPr>
+        <w:tblW w:w="9072" w:type="dxa"/>
+        <w:jc w:val="left"/>
+        <w:tblInd w:w="0" w:type="dxa"/>
+        <w:tblBorders/>
+        <w:tblCellMar>
+          <w:top w:w="28" w:type="dxa"/>
+          <w:left w:w="28" w:type="dxa"/>
+          <w:bottom w:w="28" w:type="dxa"/>
+          <w:right w:w="28" w:type="dxa"/>
+        </w:tblCellMar>
+      </w:tblPr>
+      <w:tblGrid>
+        <w:gridCol w:w="2166"/>
+        <w:gridCol w:w="6906"/>
+      </w:tblGrid>
+      <w:tr>
+        <w:trPr>
+          <w:tblHeader w:val="true"/>
+        </w:trPr>
+        <w:tc>
+          <w:tcPr>
+            <w:tcW w:w="2166" w:type="dxa"/>
+            <w:tcBorders/>
+            <w:shd w:fill="auto" w:val="clear"/>
+            <w:vAlign w:val="center"/>
+          </w:tcPr>
+          <w:p>
+            <w:pPr>
+              <w:pStyle w:val="Tabellenberschrift"/>
+              <w:suppressLineNumbers/>
+              <w:spacing w:before="0" w:after="160"/>
+              <w:jc w:val="center"/>
+              <w:rPr/>
+            </w:pPr>
+            <w:r>
+              <w:rPr/>
+              <w:t>Speicheransatz</w:t>
+            </w:r>
+          </w:p>
+        </w:tc>
+        <w:tc>
+          <w:tcPr>
+            <w:tcW w:w="6906" w:type="dxa"/>
+            <w:tcBorders/>
+            <w:shd w:fill="auto" w:val="clear"/>
+            <w:vAlign w:val="center"/>
+          </w:tcPr>
+          <w:p>
+            <w:pPr>
+              <w:pStyle w:val="Tabellenberschrift"/>
+              <w:suppressLineNumbers/>
+              <w:spacing w:before="0" w:after="160"/>
+              <w:jc w:val="center"/>
+              <w:rPr/>
+            </w:pPr>
+            <w:r>
+              <w:rPr/>
+              <w:t>Speichermechanismus</w:t>
+            </w:r>
+          </w:p>
+        </w:tc>
+      </w:tr>
+      <w:tr>
+        <w:trPr/>
+        <w:tc>
+          <w:tcPr>
+            <w:tcW w:w="2166" w:type="dxa"/>
+            <w:tcBorders/>
+            <w:shd w:fill="auto" w:val="clear"/>
+            <w:vAlign w:val="center"/>
+          </w:tcPr>
+          <w:p>
+            <w:pPr>
+              <w:pStyle w:val="Tabelleninhalt"/>
+              <w:suppressLineNumbers/>
+              <w:spacing w:before="0" w:after="160"/>
+              <w:rPr/>
+            </w:pPr>
+            <w:r>
+              <w:fldChar w:fldCharType="begin"/>
+            </w:r>
+            <w:r>
+              <w:rPr>
+                <w:rStyle w:val="Internetverknpfung"/>
+              </w:rPr>
+              <w:instrText> HYPERLINK "https://docs.microsoft.com/de-de/aspnet/core/fundamentals/app-state?view=aspnetcore-2.2" \l "cookies"</w:instrText>
+            </w:r>
+            <w:r>
+              <w:rPr>
+                <w:rStyle w:val="Internetverknpfung"/>
+              </w:rPr>
+              <w:fldChar w:fldCharType="separate"/>
+            </w:r>
+            <w:r>
+              <w:rPr>
+                <w:rStyle w:val="Internetverknpfung"/>
+              </w:rPr>
+              <w:t>Cookies</w:t>
+            </w:r>
+            <w:r>
+              <w:rPr>
+                <w:rStyle w:val="Internetverknpfung"/>
+              </w:rPr>
+              <w:fldChar w:fldCharType="end"/>
+            </w:r>
+          </w:p>
+        </w:tc>
+        <w:tc>
+          <w:tcPr>
+            <w:tcW w:w="6906" w:type="dxa"/>
+            <w:tcBorders/>
+            <w:shd w:fill="auto" w:val="clear"/>
+            <w:vAlign w:val="center"/>
+          </w:tcPr>
+          <w:p>
+            <w:pPr>
+              <w:pStyle w:val="Tabelleninhalt"/>
+              <w:suppressLineNumbers/>
+              <w:spacing w:before="0" w:after="160"/>
+              <w:rPr/>
+            </w:pPr>
+            <w:r>
+              <w:rPr/>
+              <w:t>HTTP-Cookies (schließt möglicherweise Daten ein, die mit serverseitigem App-Code gespeichert wurden)</w:t>
+            </w:r>
+          </w:p>
+        </w:tc>
+      </w:tr>
+      <w:tr>
+        <w:trPr/>
+        <w:tc>
+          <w:tcPr>
+            <w:tcW w:w="2166" w:type="dxa"/>
+            <w:tcBorders/>
+            <w:shd w:fill="auto" w:val="clear"/>
+            <w:vAlign w:val="center"/>
+          </w:tcPr>
+          <w:p>
+            <w:pPr>
+              <w:pStyle w:val="Tabelleninhalt"/>
+              <w:suppressLineNumbers/>
+              <w:spacing w:before="0" w:after="160"/>
+              <w:rPr/>
+            </w:pPr>
+            <w:r>
+              <w:fldChar w:fldCharType="begin"/>
+            </w:r>
+            <w:r>
+              <w:rPr>
+                <w:rStyle w:val="Internetverknpfung"/>
+              </w:rPr>
+              <w:instrText> HYPERLINK "https://docs.microsoft.com/de-de/aspnet/core/fundamentals/app-state?view=aspnetcore-2.2" \l "session-state"</w:instrText>
+            </w:r>
+            <w:r>
+              <w:rPr>
+                <w:rStyle w:val="Internetverknpfung"/>
+              </w:rPr>
+              <w:fldChar w:fldCharType="separate"/>
+            </w:r>
+            <w:r>
+              <w:rPr>
+                <w:rStyle w:val="Internetverknpfung"/>
+              </w:rPr>
+              <w:t>Sitzungszustand</w:t>
+            </w:r>
+            <w:r>
+              <w:rPr>
+                <w:rStyle w:val="Internetverknpfung"/>
+              </w:rPr>
+              <w:fldChar w:fldCharType="end"/>
+            </w:r>
+          </w:p>
+        </w:tc>
+        <w:tc>
+          <w:tcPr>
+            <w:tcW w:w="6906" w:type="dxa"/>
+            <w:tcBorders/>
+            <w:shd w:fill="auto" w:val="clear"/>
+            <w:vAlign w:val="center"/>
+          </w:tcPr>
+          <w:p>
+            <w:pPr>
+              <w:pStyle w:val="Tabelleninhalt"/>
+              <w:suppressLineNumbers/>
+              <w:spacing w:before="0" w:after="160"/>
+              <w:rPr/>
+            </w:pPr>
+            <w:r>
+              <w:rPr/>
+              <w:t>HTTP-Cookies und serverseitiger App-Code</w:t>
+            </w:r>
+          </w:p>
+        </w:tc>
+      </w:tr>
+      <w:tr>
+        <w:trPr/>
+        <w:tc>
+          <w:tcPr>
+            <w:tcW w:w="2166" w:type="dxa"/>
+            <w:tcBorders/>
+            <w:shd w:fill="auto" w:val="clear"/>
+            <w:vAlign w:val="center"/>
+          </w:tcPr>
+          <w:p>
+            <w:pPr>
+              <w:pStyle w:val="Tabelleninhalt"/>
+              <w:suppressLineNumbers/>
+              <w:spacing w:before="0" w:after="160"/>
+              <w:rPr/>
+            </w:pPr>
+            <w:r>
+              <w:fldChar w:fldCharType="begin"/>
+            </w:r>
+            <w:r>
+              <w:rPr>
+                <w:rStyle w:val="Internetverknpfung"/>
+              </w:rPr>
+              <w:instrText> HYPERLINK "https://docs.microsoft.com/de-de/aspnet/core/fundamentals/app-state?view=aspnetcore-2.2" \l "tempdata"</w:instrText>
+            </w:r>
+            <w:r>
+              <w:rPr>
+                <w:rStyle w:val="Internetverknpfung"/>
+              </w:rPr>
+              <w:fldChar w:fldCharType="separate"/>
+            </w:r>
+            <w:r>
+              <w:rPr>
+                <w:rStyle w:val="Internetverknpfung"/>
+              </w:rPr>
+              <w:t>TempData</w:t>
+            </w:r>
+            <w:r>
+              <w:rPr>
+                <w:rStyle w:val="Internetverknpfung"/>
+              </w:rPr>
+              <w:fldChar w:fldCharType="end"/>
+            </w:r>
+          </w:p>
+        </w:tc>
+        <w:tc>
+          <w:tcPr>
+            <w:tcW w:w="6906" w:type="dxa"/>
+            <w:tcBorders/>
+            <w:shd w:fill="auto" w:val="clear"/>
+            <w:vAlign w:val="center"/>
+          </w:tcPr>
+          <w:p>
+            <w:pPr>
+              <w:pStyle w:val="Tabelleninhalt"/>
+              <w:suppressLineNumbers/>
+              <w:spacing w:before="0" w:after="160"/>
+              <w:rPr/>
+            </w:pPr>
+            <w:r>
+              <w:rPr/>
+              <w:t>HTTP-Cookies oder Sitzungszustand</w:t>
+            </w:r>
+          </w:p>
+        </w:tc>
+      </w:tr>
+      <w:tr>
+        <w:trPr/>
+        <w:tc>
+          <w:tcPr>
+            <w:tcW w:w="2166" w:type="dxa"/>
+            <w:tcBorders/>
+            <w:shd w:fill="auto" w:val="clear"/>
+            <w:vAlign w:val="center"/>
+          </w:tcPr>
+          <w:p>
+            <w:pPr>
+              <w:pStyle w:val="Tabelleninhalt"/>
+              <w:suppressLineNumbers/>
+              <w:spacing w:before="0" w:after="160"/>
+              <w:rPr/>
+            </w:pPr>
+            <w:r>
+              <w:fldChar w:fldCharType="begin"/>
+            </w:r>
+            <w:r>
+              <w:rPr>
+                <w:rStyle w:val="Internetverknpfung"/>
+              </w:rPr>
+              <w:instrText> HYPERLINK "https://docs.microsoft.com/de-de/aspnet/core/fundamentals/app-state?view=aspnetcore-2.2" \l "query-strings"</w:instrText>
+            </w:r>
+            <w:r>
+              <w:rPr>
+                <w:rStyle w:val="Internetverknpfung"/>
+              </w:rPr>
+              <w:fldChar w:fldCharType="separate"/>
+            </w:r>
+            <w:r>
+              <w:rPr>
+                <w:rStyle w:val="Internetverknpfung"/>
+              </w:rPr>
+              <w:t>Abfragezeichenfolgen</w:t>
+            </w:r>
+            <w:r>
+              <w:rPr>
+                <w:rStyle w:val="Internetverknpfung"/>
+              </w:rPr>
+              <w:fldChar w:fldCharType="end"/>
+            </w:r>
+          </w:p>
+        </w:tc>
+        <w:tc>
+          <w:tcPr>
+            <w:tcW w:w="6906" w:type="dxa"/>
+            <w:tcBorders/>
+            <w:shd w:fill="auto" w:val="clear"/>
+            <w:vAlign w:val="center"/>
+          </w:tcPr>
+          <w:p>
+            <w:pPr>
+              <w:pStyle w:val="Tabelleninhalt"/>
+              <w:suppressLineNumbers/>
+              <w:spacing w:before="0" w:after="160"/>
+              <w:rPr/>
+            </w:pPr>
+            <w:r>
+              <w:rPr/>
+              <w:t>HTTP-Abfragezeichenfolgen</w:t>
+            </w:r>
+          </w:p>
+        </w:tc>
+      </w:tr>
+      <w:tr>
+        <w:trPr/>
+        <w:tc>
+          <w:tcPr>
+            <w:tcW w:w="2166" w:type="dxa"/>
+            <w:tcBorders/>
+            <w:shd w:fill="auto" w:val="clear"/>
+            <w:vAlign w:val="center"/>
+          </w:tcPr>
+          <w:p>
+            <w:pPr>
+              <w:pStyle w:val="Tabelleninhalt"/>
+              <w:suppressLineNumbers/>
+              <w:spacing w:before="0" w:after="160"/>
+              <w:rPr/>
+            </w:pPr>
+            <w:r>
+              <w:fldChar w:fldCharType="begin"/>
+            </w:r>
+            <w:r>
+              <w:rPr>
+                <w:rStyle w:val="Internetverknpfung"/>
+              </w:rPr>
+              <w:instrText> HYPERLINK "https://docs.microsoft.com/de-de/aspnet/core/fundamentals/app-state?view=aspnetcore-2.2" \l "hidden-fields"</w:instrText>
+            </w:r>
+            <w:r>
+              <w:rPr>
+                <w:rStyle w:val="Internetverknpfung"/>
+              </w:rPr>
+              <w:fldChar w:fldCharType="separate"/>
+            </w:r>
+            <w:r>
+              <w:rPr>
+                <w:rStyle w:val="Internetverknpfung"/>
+              </w:rPr>
+              <w:t>Verborgene Felder</w:t>
+            </w:r>
+            <w:r>
+              <w:rPr>
+                <w:rStyle w:val="Internetverknpfung"/>
+              </w:rPr>
+              <w:fldChar w:fldCharType="end"/>
+            </w:r>
+          </w:p>
+        </w:tc>
+        <w:tc>
+          <w:tcPr>
+            <w:tcW w:w="6906" w:type="dxa"/>
+            <w:tcBorders/>
+            <w:shd w:fill="auto" w:val="clear"/>
+            <w:vAlign w:val="center"/>
+          </w:tcPr>
+          <w:p>
+            <w:pPr>
+              <w:pStyle w:val="Tabelleninhalt"/>
+              <w:suppressLineNumbers/>
+              <w:spacing w:before="0" w:after="160"/>
+              <w:rPr/>
+            </w:pPr>
+            <w:r>
+              <w:rPr/>
+              <w:t>HTTP-Formularfelder</w:t>
+            </w:r>
+          </w:p>
+        </w:tc>
+      </w:tr>
+      <w:tr>
+        <w:trPr/>
+        <w:tc>
+          <w:tcPr>
+            <w:tcW w:w="2166" w:type="dxa"/>
+            <w:tcBorders/>
+            <w:shd w:fill="auto" w:val="clear"/>
+            <w:vAlign w:val="center"/>
+          </w:tcPr>
+          <w:p>
+            <w:pPr>
+              <w:pStyle w:val="Tabelleninhalt"/>
+              <w:suppressLineNumbers/>
+              <w:spacing w:before="0" w:after="160"/>
+              <w:rPr/>
+            </w:pPr>
+            <w:r>
+              <w:fldChar w:fldCharType="begin"/>
+            </w:r>
+            <w:r>
+              <w:rPr>
+                <w:rStyle w:val="Internetverknpfung"/>
+              </w:rPr>
+              <w:instrText> HYPERLINK "https://docs.microsoft.com/de-de/aspnet/core/fundamentals/app-state?view=aspnetcore-2.2" \l "httpcontextitems"</w:instrText>
+            </w:r>
+            <w:r>
+              <w:rPr>
+                <w:rStyle w:val="Internetverknpfung"/>
+              </w:rPr>
+              <w:fldChar w:fldCharType="separate"/>
+            </w:r>
+            <w:r>
+              <w:rPr>
+                <w:rStyle w:val="Internetverknpfung"/>
+              </w:rPr>
+              <w:t>HttpContext.Items</w:t>
+            </w:r>
+            <w:r>
+              <w:rPr>
+                <w:rStyle w:val="Internetverknpfung"/>
+              </w:rPr>
+              <w:fldChar w:fldCharType="end"/>
+            </w:r>
+          </w:p>
+        </w:tc>
+        <w:tc>
+          <w:tcPr>
+            <w:tcW w:w="6906" w:type="dxa"/>
+            <w:tcBorders/>
+            <w:shd w:fill="auto" w:val="clear"/>
+            <w:vAlign w:val="center"/>
+          </w:tcPr>
+          <w:p>
+            <w:pPr>
+              <w:pStyle w:val="Tabelleninhalt"/>
+              <w:suppressLineNumbers/>
+              <w:spacing w:before="0" w:after="160"/>
+              <w:rPr/>
+            </w:pPr>
+            <w:r>
+              <w:rPr/>
+              <w:t>Serverseitiger App-Code</w:t>
+            </w:r>
+          </w:p>
+        </w:tc>
+      </w:tr>
+      <w:tr>
+        <w:trPr/>
+        <w:tc>
+          <w:tcPr>
+            <w:tcW w:w="2166" w:type="dxa"/>
+            <w:tcBorders/>
+            <w:shd w:fill="auto" w:val="clear"/>
+            <w:vAlign w:val="center"/>
+          </w:tcPr>
+          <w:p>
+            <w:pPr>
+              <w:pStyle w:val="Tabelleninhalt"/>
+              <w:suppressLineNumbers/>
+              <w:spacing w:before="0" w:after="160"/>
+              <w:rPr/>
+            </w:pPr>
+            <w:r>
+              <w:fldChar w:fldCharType="begin"/>
+            </w:r>
+            <w:r>
+              <w:rPr>
+                <w:rStyle w:val="Internetverknpfung"/>
+              </w:rPr>
+              <w:instrText> HYPERLINK "https://docs.microsoft.com/de-de/aspnet/core/fundamentals/app-state?view=aspnetcore-2.2" \l "cache"</w:instrText>
+            </w:r>
+            <w:r>
+              <w:rPr>
+                <w:rStyle w:val="Internetverknpfung"/>
+              </w:rPr>
+              <w:fldChar w:fldCharType="separate"/>
+            </w:r>
+            <w:r>
+              <w:rPr>
+                <w:rStyle w:val="Internetverknpfung"/>
+              </w:rPr>
+              <w:t>Cache</w:t>
+            </w:r>
+            <w:r>
+              <w:rPr>
+                <w:rStyle w:val="Internetverknpfung"/>
+              </w:rPr>
+              <w:fldChar w:fldCharType="end"/>
+            </w:r>
+          </w:p>
+        </w:tc>
+        <w:tc>
+          <w:tcPr>
+            <w:tcW w:w="6906" w:type="dxa"/>
+            <w:tcBorders/>
+            <w:shd w:fill="auto" w:val="clear"/>
+            <w:vAlign w:val="center"/>
+          </w:tcPr>
+          <w:p>
+            <w:pPr>
+              <w:pStyle w:val="Tabelleninhalt"/>
+              <w:suppressLineNumbers/>
+              <w:spacing w:before="0" w:after="160"/>
+              <w:rPr/>
+            </w:pPr>
+            <w:r>
+              <w:rPr/>
+              <w:t>Serverseitiger App-Code</w:t>
+            </w:r>
+          </w:p>
+        </w:tc>
+      </w:tr>
+      <w:tr>
+        <w:trPr/>
+        <w:tc>
+          <w:tcPr>
+            <w:tcW w:w="2166" w:type="dxa"/>
+            <w:tcBorders/>
+            <w:shd w:fill="auto" w:val="clear"/>
+            <w:vAlign w:val="center"/>
+          </w:tcPr>
+          <w:p>
+            <w:pPr>
+              <w:pStyle w:val="Tabelleninhalt"/>
+              <w:suppressLineNumbers/>
+              <w:spacing w:before="0" w:after="160"/>
+              <w:rPr/>
+            </w:pPr>
+            <w:r>
+              <w:fldChar w:fldCharType="begin"/>
+            </w:r>
+            <w:r>
+              <w:rPr>
+                <w:rStyle w:val="Internetverknpfung"/>
+              </w:rPr>
+              <w:instrText> HYPERLINK "https://docs.microsoft.com/de-de/aspnet/core/fundamentals/app-state?view=aspnetcore-2.2" \l "dependency-injection"</w:instrText>
+            </w:r>
+            <w:r>
+              <w:rPr>
+                <w:rStyle w:val="Internetverknpfung"/>
+              </w:rPr>
+              <w:fldChar w:fldCharType="separate"/>
+            </w:r>
+            <w:r>
+              <w:rPr>
+                <w:rStyle w:val="Internetverknpfung"/>
+              </w:rPr>
+              <w:t>Abhängigkeitsinjektion</w:t>
+            </w:r>
+            <w:r>
+              <w:rPr>
+                <w:rStyle w:val="Internetverknpfung"/>
+              </w:rPr>
+              <w:fldChar w:fldCharType="end"/>
+            </w:r>
+          </w:p>
+        </w:tc>
+        <w:tc>
+          <w:tcPr>
+            <w:tcW w:w="6906" w:type="dxa"/>
+            <w:tcBorders/>
+            <w:shd w:fill="auto" w:val="clear"/>
+            <w:vAlign w:val="center"/>
+          </w:tcPr>
+          <w:p>
+            <w:pPr>
+              <w:pStyle w:val="Tabelleninhalt"/>
+              <w:suppressLineNumbers/>
+              <w:spacing w:before="0" w:after="160"/>
+              <w:rPr/>
+            </w:pPr>
+            <w:r>
+              <w:rPr/>
+              <w:t>Serverseitiger App-Code</w:t>
+            </w:r>
+          </w:p>
+        </w:tc>
+      </w:tr>
+    </w:tbl>
+    <w:p>
+      <w:pPr>
+        <w:pStyle w:val="Normal"/>
+        <w:rPr/>
+      </w:pPr>
+      <w:r>
+        <w:rPr/>
+      </w:r>
+    </w:p>
+    <w:p>
+      <w:pPr>
+        <w:pStyle w:val="Normal"/>
+        <w:rPr/>
+      </w:pPr>
+      <w:r>
+        <w:rPr/>
+      </w:r>
+    </w:p>
+    <w:p>
+      <w:pPr>
+        <w:pStyle w:val="Berschrift2"/>
+        <w:rPr/>
+      </w:pPr>
+      <w:r>
+        <w:rPr/>
+      </w:r>
+    </w:p>
+    <w:p>
+      <w:pPr>
+        <w:pStyle w:val="Berschrift2"/>
+        <w:rPr/>
+      </w:pPr>
+      <w:r>
+        <w:rPr/>
+      </w:r>
+      <w:r>
+        <w:br w:type="page"/>
+      </w:r>
+    </w:p>
+    <w:p>
+      <w:pPr>
+        <w:pStyle w:val="Berschrift2"/>
+        <w:rPr/>
+      </w:pPr>
+      <w:r>
+        <w:rPr/>
+        <w:t>Beschreiben was die Information sha1:64000:18 bedeuten?</w:t>
+      </w:r>
+    </w:p>
+    <w:p>
+      <w:pPr>
+        <w:pStyle w:val="Normal"/>
+        <w:rPr/>
+      </w:pPr>
+      <w:r>
+        <w:rPr/>
+      </w:r>
+    </w:p>
+    <w:p>
+      <w:pPr>
+        <w:pStyle w:val="Textkrper"/>
+        <w:numPr>
+          <w:ilvl w:val="0"/>
+          <w:numId w:val="3"/>
+        </w:numPr>
+        <w:rPr/>
+      </w:pPr>
+      <w:r>
+        <w:rPr>
+          <w:rStyle w:val="Quelltext"/>
+        </w:rPr>
+        <w:t>PBKDF2_HASH_ALGORITHM</w:t>
+      </w:r>
+      <w:r>
+        <w:rPr/>
+        <w:t>: The hash function PBKDF2 uses. By default, it is SHA1 for compatibility across implementations, but you may change it to SHA256 if you don't care about compatibility. Although SHA1 has been cryptographically broken as a collision-resistant function, it is still perfectly safe for password storage with PBKDF2.</w:t>
+      </w:r>
+    </w:p>
+    <w:p>
+      <w:pPr>
+        <w:pStyle w:val="Textkrper"/>
+        <w:numPr>
+          <w:ilvl w:val="0"/>
+          <w:numId w:val="2"/>
+        </w:numPr>
+        <w:tabs>
+          <w:tab w:val="left" w:pos="0" w:leader="none"/>
+        </w:tabs>
+        <w:ind w:left="707" w:hanging="283"/>
+        <w:rPr/>
+      </w:pPr>
+      <w:r>
+        <w:rPr>
+          <w:rStyle w:val="Quelltext"/>
+        </w:rPr>
+        <w:t>PBKDF2_ITERATIONS</w:t>
+      </w:r>
+      <w:r>
+        <w:rPr/>
+        <w:t>: The number of PBKDF2 iterations. By default, it is 32,000. To provide greater protection of passwords, at the expense of needing more processing power to validate passwords, increase the number of iterations. The number of iterations should not be decreased.</w:t>
+      </w:r>
+    </w:p>
+    <w:p>
+      <w:pPr>
+        <w:pStyle w:val="Textkrper"/>
+        <w:numPr>
+          <w:ilvl w:val="0"/>
+          <w:numId w:val="2"/>
+        </w:numPr>
+        <w:tabs>
+          <w:tab w:val="left" w:pos="0" w:leader="none"/>
+        </w:tabs>
+        <w:ind w:left="707" w:hanging="283"/>
+        <w:rPr/>
+      </w:pPr>
+      <w:r>
+        <w:rPr>
+          <w:rStyle w:val="Quelltext"/>
+        </w:rPr>
+        <w:t>PBKDF2_SALT_BYTES</w:t>
+      </w:r>
+      <w:r>
+        <w:rPr/>
+        <w:t>: The number of bytes of salt. By default, 24 bytes, which is 192 bits. This is more than enough. This constant should not be changed.</w:t>
+      </w:r>
+    </w:p>
+    <w:p>
+      <w:pPr>
+        <w:pStyle w:val="Textkrper"/>
+        <w:numPr>
+          <w:ilvl w:val="0"/>
+          <w:numId w:val="2"/>
+        </w:numPr>
+        <w:tabs>
+          <w:tab w:val="left" w:pos="0" w:leader="none"/>
+        </w:tabs>
+        <w:ind w:left="707" w:hanging="283"/>
+        <w:rPr/>
+      </w:pPr>
+      <w:r>
+        <w:rPr>
+          <w:rStyle w:val="Quelltext"/>
+        </w:rPr>
+        <w:t>PBKDF2_HASH_BYTES</w:t>
+      </w:r>
+      <w:r>
+        <w:rPr/>
+        <w:t>: The number of PBKDF2 output bytes. By default, 18 bytes, which is 144 bits. While it may seem useful to increase the number of output bytes, doing so can actually give an advantage to the attacker, as it introduces unnecessary (avoidable) slowness to the PBKDF2 computation. 144 bits was chosen because it is (1) Less than SHA1's 160-bit output (to avoid unnecessary PBKDF2 overhead), and (2) A multiple of 6 bits, so that the base64 encoding is optimal.</w:t>
+      </w:r>
+    </w:p>
+    <w:p>
+      <w:pPr>
+        <w:pStyle w:val="Normal"/>
+        <w:rPr/>
+      </w:pPr>
+      <w:r>
+        <w:rPr/>
+      </w:r>
+    </w:p>
+    <w:p>
+      <w:pPr>
+        <w:pStyle w:val="Normal"/>
+        <w:rPr/>
+      </w:pPr>
+      <w:r>
+        <w:rPr/>
+      </w:r>
+    </w:p>
+    <w:p>
+      <w:pPr>
+        <w:pStyle w:val="Normal"/>
+        <w:rPr/>
+      </w:pPr>
+      <w:r>
+        <w:rPr/>
+        <w:t>Wofür ist das wichtig?</w:t>
+      </w:r>
+    </w:p>
+    <w:p>
+      <w:pPr>
+        <w:pStyle w:val="Textkrper"/>
+        <w:rPr/>
+      </w:pPr>
+      <w:r>
+        <w:rPr/>
+        <w:t>Password hashing algorithms such as PBKDF2, bcrypt, and scrypt are meant for use with passwords and are purposefully slow. Cryptographic hashing algorithms are fast. Fast is good in most situations, but not here. Slowing down the algorithm (usually by iteration) make the attacker's job much harder. Password hashes also add a salt value to each hash to make it unique so that an attacker can not attack multiple hashes at the same time.</w:t>
+      </w:r>
+    </w:p>
+    <w:p>
+      <w:pPr>
+        <w:pStyle w:val="Textkrper"/>
+        <w:rPr/>
+      </w:pPr>
+      <w:r>
+        <w:rPr/>
+        <w:t>Attackers will try to recover passwords by performing dictionary and brute-force attacks where they guess passwords by hashing them and comparing them to the stored password to determine if they match. With regular cryptographic hash functions (e.g. MD5, SHA256), an attacker can guess billions of passwords per second. With PBKDF2, bcrypt, or scrypt, the attacker can only make a few thousand guesses per second (or less, depending on the configuration).</w:t>
+      </w:r>
+    </w:p>
+    <w:p>
+      <w:pPr>
+        <w:pStyle w:val="Textkrper"/>
+        <w:rPr/>
+      </w:pPr>
+      <w:r>
+        <w:rPr/>
+        <w:t>This means that every password is much stronger if PBKDF2, bcrypt, or scrypt are used instead of a regular hash function.</w:t>
+      </w:r>
+    </w:p>
+    <w:p>
+      <w:pPr>
+        <w:pStyle w:val="Textkrper"/>
+        <w:rPr/>
+      </w:pPr>
+      <w:r>
+        <w:rPr/>
+        <w:t>In addition, PBKDF2, bcrypt, and scrypt all use large random "salt" values to make sure that each user's password is hashed uniquely. Attacking 100 password hashes will take 100 times longer than attacking one hash. Attacking a million will take a million times longer, etc. With SHA256, the attacker can try to crack thousands or millions of hashes at the same time with very little slow down.</w:t>
+      </w:r>
+    </w:p>
+    <w:p>
+      <w:pPr>
+        <w:pStyle w:val="Textkrper"/>
+        <w:rPr/>
+      </w:pPr>
+      <w:r>
+        <w:rPr/>
+        <w:t>You should always use a password hash or "key derivation formula" for passwords rather than an ordinary cryptographic hash. It's very hard to select passwords that are strong enough to withstand a dedicated cracking effort if they are hashed with something like SHA or MD5. With PBKDF2, bcrypt, or scrypt, passwords can be as short as 7 or 8 characters but with MD5 or SHA, they need to be at least 13-14 characters.</w:t>
+      </w:r>
+    </w:p>
+    <w:p>
+      <w:pPr>
         <w:pStyle w:val="Normal"/>
         <w:spacing w:before="0" w:after="160"/>
-        <w:rPr>
-          <w:rFonts w:ascii="Calibri" w:hAnsi="Calibri"/>
-          <w:sz w:val="22"/>
-          <w:szCs w:val="22"/>
-        </w:rPr>
-      </w:pPr>
-      <w:r>
-        <w:rPr>
-          <w:rFonts w:ascii="Calibri" w:hAnsi="Calibri"/>
-          <w:sz w:val="22"/>
-          <w:szCs w:val="22"/>
-        </w:rPr>
+        <w:rPr/>
+      </w:pPr>
+      <w:r>
+        <w:rPr/>
       </w:r>
     </w:p>
     <w:sectPr>
@@ -1203,6 +2137,298 @@
   <w:abstractNum w:abstractNumId="2">
     <w:lvl w:ilvl="0">
       <w:start w:val="1"/>
+      <w:numFmt w:val="bullet"/>
+      <w:lvlText w:val=""/>
+      <w:lvlJc w:val="left"/>
+      <w:pPr>
+        <w:tabs>
+          <w:tab w:val="num" w:pos="707"/>
+        </w:tabs>
+        <w:ind w:left="707" w:hanging="283"/>
+      </w:pPr>
+      <w:rPr>
+        <w:rFonts w:ascii="Symbol" w:hAnsi="Symbol" w:cs="Symbol" w:hint="default"/>
+        <w:rFonts w:cs="OpenSymbol"/>
+      </w:rPr>
+    </w:lvl>
+    <w:lvl w:ilvl="1">
+      <w:start w:val="1"/>
+      <w:numFmt w:val="bullet"/>
+      <w:lvlText w:val=""/>
+      <w:lvlJc w:val="left"/>
+      <w:pPr>
+        <w:tabs>
+          <w:tab w:val="num" w:pos="1414"/>
+        </w:tabs>
+        <w:ind w:left="1414" w:hanging="283"/>
+      </w:pPr>
+      <w:rPr>
+        <w:rFonts w:ascii="Symbol" w:hAnsi="Symbol" w:cs="Symbol" w:hint="default"/>
+        <w:rFonts w:cs="OpenSymbol"/>
+      </w:rPr>
+    </w:lvl>
+    <w:lvl w:ilvl="2">
+      <w:start w:val="1"/>
+      <w:numFmt w:val="bullet"/>
+      <w:lvlText w:val=""/>
+      <w:lvlJc w:val="left"/>
+      <w:pPr>
+        <w:tabs>
+          <w:tab w:val="num" w:pos="2121"/>
+        </w:tabs>
+        <w:ind w:left="2121" w:hanging="283"/>
+      </w:pPr>
+      <w:rPr>
+        <w:rFonts w:ascii="Symbol" w:hAnsi="Symbol" w:cs="Symbol" w:hint="default"/>
+        <w:rFonts w:cs="OpenSymbol"/>
+      </w:rPr>
+    </w:lvl>
+    <w:lvl w:ilvl="3">
+      <w:start w:val="1"/>
+      <w:numFmt w:val="bullet"/>
+      <w:lvlText w:val=""/>
+      <w:lvlJc w:val="left"/>
+      <w:pPr>
+        <w:tabs>
+          <w:tab w:val="num" w:pos="2828"/>
+        </w:tabs>
+        <w:ind w:left="2828" w:hanging="283"/>
+      </w:pPr>
+      <w:rPr>
+        <w:rFonts w:ascii="Symbol" w:hAnsi="Symbol" w:cs="Symbol" w:hint="default"/>
+        <w:rFonts w:cs="OpenSymbol"/>
+      </w:rPr>
+    </w:lvl>
+    <w:lvl w:ilvl="4">
+      <w:start w:val="1"/>
+      <w:numFmt w:val="bullet"/>
+      <w:lvlText w:val=""/>
+      <w:lvlJc w:val="left"/>
+      <w:pPr>
+        <w:tabs>
+          <w:tab w:val="num" w:pos="3535"/>
+        </w:tabs>
+        <w:ind w:left="3535" w:hanging="283"/>
+      </w:pPr>
+      <w:rPr>
+        <w:rFonts w:ascii="Symbol" w:hAnsi="Symbol" w:cs="Symbol" w:hint="default"/>
+        <w:rFonts w:cs="OpenSymbol"/>
+      </w:rPr>
+    </w:lvl>
+    <w:lvl w:ilvl="5">
+      <w:start w:val="1"/>
+      <w:numFmt w:val="bullet"/>
+      <w:lvlText w:val=""/>
+      <w:lvlJc w:val="left"/>
+      <w:pPr>
+        <w:tabs>
+          <w:tab w:val="num" w:pos="4242"/>
+        </w:tabs>
+        <w:ind w:left="4242" w:hanging="283"/>
+      </w:pPr>
+      <w:rPr>
+        <w:rFonts w:ascii="Symbol" w:hAnsi="Symbol" w:cs="Symbol" w:hint="default"/>
+        <w:rFonts w:cs="OpenSymbol"/>
+      </w:rPr>
+    </w:lvl>
+    <w:lvl w:ilvl="6">
+      <w:start w:val="1"/>
+      <w:numFmt w:val="bullet"/>
+      <w:lvlText w:val=""/>
+      <w:lvlJc w:val="left"/>
+      <w:pPr>
+        <w:tabs>
+          <w:tab w:val="num" w:pos="4949"/>
+        </w:tabs>
+        <w:ind w:left="4949" w:hanging="283"/>
+      </w:pPr>
+      <w:rPr>
+        <w:rFonts w:ascii="Symbol" w:hAnsi="Symbol" w:cs="Symbol" w:hint="default"/>
+        <w:rFonts w:cs="OpenSymbol"/>
+      </w:rPr>
+    </w:lvl>
+    <w:lvl w:ilvl="7">
+      <w:start w:val="1"/>
+      <w:numFmt w:val="bullet"/>
+      <w:lvlText w:val=""/>
+      <w:lvlJc w:val="left"/>
+      <w:pPr>
+        <w:tabs>
+          <w:tab w:val="num" w:pos="5656"/>
+        </w:tabs>
+        <w:ind w:left="5656" w:hanging="283"/>
+      </w:pPr>
+      <w:rPr>
+        <w:rFonts w:ascii="Symbol" w:hAnsi="Symbol" w:cs="Symbol" w:hint="default"/>
+        <w:rFonts w:cs="OpenSymbol"/>
+      </w:rPr>
+    </w:lvl>
+    <w:lvl w:ilvl="8">
+      <w:start w:val="1"/>
+      <w:numFmt w:val="bullet"/>
+      <w:lvlText w:val=""/>
+      <w:lvlJc w:val="left"/>
+      <w:pPr>
+        <w:tabs>
+          <w:tab w:val="num" w:pos="6363"/>
+        </w:tabs>
+        <w:ind w:left="6363" w:hanging="283"/>
+      </w:pPr>
+      <w:rPr>
+        <w:rFonts w:ascii="Symbol" w:hAnsi="Symbol" w:cs="Symbol" w:hint="default"/>
+        <w:rFonts w:cs="OpenSymbol"/>
+      </w:rPr>
+    </w:lvl>
+  </w:abstractNum>
+  <w:abstractNum w:abstractNumId="3">
+    <w:lvl w:ilvl="0">
+      <w:start w:val="1"/>
+      <w:numFmt w:val="bullet"/>
+      <w:lvlText w:val=""/>
+      <w:lvlJc w:val="left"/>
+      <w:pPr>
+        <w:tabs>
+          <w:tab w:val="num" w:pos="720"/>
+        </w:tabs>
+        <w:ind w:left="720" w:hanging="360"/>
+      </w:pPr>
+      <w:rPr>
+        <w:rFonts w:ascii="Symbol" w:hAnsi="Symbol" w:cs="Symbol" w:hint="default"/>
+        <w:rFonts w:cs="OpenSymbol"/>
+      </w:rPr>
+    </w:lvl>
+    <w:lvl w:ilvl="1">
+      <w:start w:val="1"/>
+      <w:numFmt w:val="bullet"/>
+      <w:lvlText w:val="◦"/>
+      <w:lvlJc w:val="left"/>
+      <w:pPr>
+        <w:tabs>
+          <w:tab w:val="num" w:pos="1080"/>
+        </w:tabs>
+        <w:ind w:left="1080" w:hanging="360"/>
+      </w:pPr>
+      <w:rPr>
+        <w:rFonts w:ascii="OpenSymbol" w:hAnsi="OpenSymbol" w:cs="OpenSymbol" w:hint="default"/>
+        <w:rFonts w:cs="OpenSymbol"/>
+      </w:rPr>
+    </w:lvl>
+    <w:lvl w:ilvl="2">
+      <w:start w:val="1"/>
+      <w:numFmt w:val="bullet"/>
+      <w:lvlText w:val="▪"/>
+      <w:lvlJc w:val="left"/>
+      <w:pPr>
+        <w:tabs>
+          <w:tab w:val="num" w:pos="1440"/>
+        </w:tabs>
+        <w:ind w:left="1440" w:hanging="360"/>
+      </w:pPr>
+      <w:rPr>
+        <w:rFonts w:ascii="OpenSymbol" w:hAnsi="OpenSymbol" w:cs="OpenSymbol" w:hint="default"/>
+        <w:rFonts w:cs="OpenSymbol"/>
+      </w:rPr>
+    </w:lvl>
+    <w:lvl w:ilvl="3">
+      <w:start w:val="1"/>
+      <w:numFmt w:val="bullet"/>
+      <w:lvlText w:val=""/>
+      <w:lvlJc w:val="left"/>
+      <w:pPr>
+        <w:tabs>
+          <w:tab w:val="num" w:pos="1800"/>
+        </w:tabs>
+        <w:ind w:left="1800" w:hanging="360"/>
+      </w:pPr>
+      <w:rPr>
+        <w:rFonts w:ascii="Symbol" w:hAnsi="Symbol" w:cs="Symbol" w:hint="default"/>
+        <w:rFonts w:cs="OpenSymbol"/>
+      </w:rPr>
+    </w:lvl>
+    <w:lvl w:ilvl="4">
+      <w:start w:val="1"/>
+      <w:numFmt w:val="bullet"/>
+      <w:lvlText w:val="◦"/>
+      <w:lvlJc w:val="left"/>
+      <w:pPr>
+        <w:tabs>
+          <w:tab w:val="num" w:pos="2160"/>
+        </w:tabs>
+        <w:ind w:left="2160" w:hanging="360"/>
+      </w:pPr>
+      <w:rPr>
+        <w:rFonts w:ascii="OpenSymbol" w:hAnsi="OpenSymbol" w:cs="OpenSymbol" w:hint="default"/>
+        <w:rFonts w:cs="OpenSymbol"/>
+      </w:rPr>
+    </w:lvl>
+    <w:lvl w:ilvl="5">
+      <w:start w:val="1"/>
+      <w:numFmt w:val="bullet"/>
+      <w:lvlText w:val="▪"/>
+      <w:lvlJc w:val="left"/>
+      <w:pPr>
+        <w:tabs>
+          <w:tab w:val="num" w:pos="2520"/>
+        </w:tabs>
+        <w:ind w:left="2520" w:hanging="360"/>
+      </w:pPr>
+      <w:rPr>
+        <w:rFonts w:ascii="OpenSymbol" w:hAnsi="OpenSymbol" w:cs="OpenSymbol" w:hint="default"/>
+        <w:rFonts w:cs="OpenSymbol"/>
+      </w:rPr>
+    </w:lvl>
+    <w:lvl w:ilvl="6">
+      <w:start w:val="1"/>
+      <w:numFmt w:val="bullet"/>
+      <w:lvlText w:val=""/>
+      <w:lvlJc w:val="left"/>
+      <w:pPr>
+        <w:tabs>
+          <w:tab w:val="num" w:pos="2880"/>
+        </w:tabs>
+        <w:ind w:left="2880" w:hanging="360"/>
+      </w:pPr>
+      <w:rPr>
+        <w:rFonts w:ascii="Symbol" w:hAnsi="Symbol" w:cs="Symbol" w:hint="default"/>
+        <w:rFonts w:cs="OpenSymbol"/>
+      </w:rPr>
+    </w:lvl>
+    <w:lvl w:ilvl="7">
+      <w:start w:val="1"/>
+      <w:numFmt w:val="bullet"/>
+      <w:lvlText w:val="◦"/>
+      <w:lvlJc w:val="left"/>
+      <w:pPr>
+        <w:tabs>
+          <w:tab w:val="num" w:pos="3240"/>
+        </w:tabs>
+        <w:ind w:left="3240" w:hanging="360"/>
+      </w:pPr>
+      <w:rPr>
+        <w:rFonts w:ascii="OpenSymbol" w:hAnsi="OpenSymbol" w:cs="OpenSymbol" w:hint="default"/>
+        <w:rFonts w:cs="OpenSymbol"/>
+      </w:rPr>
+    </w:lvl>
+    <w:lvl w:ilvl="8">
+      <w:start w:val="1"/>
+      <w:numFmt w:val="bullet"/>
+      <w:lvlText w:val="▪"/>
+      <w:lvlJc w:val="left"/>
+      <w:pPr>
+        <w:tabs>
+          <w:tab w:val="num" w:pos="3600"/>
+        </w:tabs>
+        <w:ind w:left="3600" w:hanging="360"/>
+      </w:pPr>
+      <w:rPr>
+        <w:rFonts w:ascii="OpenSymbol" w:hAnsi="OpenSymbol" w:cs="OpenSymbol" w:hint="default"/>
+        <w:rFonts w:cs="OpenSymbol"/>
+      </w:rPr>
+    </w:lvl>
+  </w:abstractNum>
+  <w:abstractNum w:abstractNumId="4">
+    <w:lvl w:ilvl="0">
+      <w:start w:val="1"/>
       <w:numFmt w:val="none"/>
       <w:suff w:val="nothing"/>
       <w:lvlText w:val=""/>
@@ -1297,6 +2523,12 @@
   </w:num>
   <w:num w:numId="2">
     <w:abstractNumId w:val="2"/>
+  </w:num>
+  <w:num w:numId="3">
+    <w:abstractNumId w:val="3"/>
+  </w:num>
+  <w:num w:numId="4">
+    <w:abstractNumId w:val="4"/>
   </w:num>
 </w:numbering>
 </file>
@@ -2044,6 +3276,81 @@
     <w:qFormat/>
     <w:rPr/>
   </w:style>
+  <w:style w:type="character" w:styleId="ListLabel25">
+    <w:name w:val="ListLabel 25"/>
+    <w:qFormat/>
+    <w:rPr>
+      <w:rFonts w:cs="Calibri"/>
+    </w:rPr>
+  </w:style>
+  <w:style w:type="character" w:styleId="ListLabel26">
+    <w:name w:val="ListLabel 26"/>
+    <w:qFormat/>
+    <w:rPr>
+      <w:rFonts w:cs="Courier New"/>
+    </w:rPr>
+  </w:style>
+  <w:style w:type="character" w:styleId="ListLabel27">
+    <w:name w:val="ListLabel 27"/>
+    <w:qFormat/>
+    <w:rPr>
+      <w:rFonts w:cs="Wingdings"/>
+    </w:rPr>
+  </w:style>
+  <w:style w:type="character" w:styleId="ListLabel28">
+    <w:name w:val="ListLabel 28"/>
+    <w:qFormat/>
+    <w:rPr>
+      <w:rFonts w:cs="Symbol"/>
+    </w:rPr>
+  </w:style>
+  <w:style w:type="character" w:styleId="ListLabel29">
+    <w:name w:val="ListLabel 29"/>
+    <w:qFormat/>
+    <w:rPr>
+      <w:rFonts w:cs="Courier New"/>
+    </w:rPr>
+  </w:style>
+  <w:style w:type="character" w:styleId="ListLabel30">
+    <w:name w:val="ListLabel 30"/>
+    <w:qFormat/>
+    <w:rPr>
+      <w:rFonts w:cs="Wingdings"/>
+    </w:rPr>
+  </w:style>
+  <w:style w:type="character" w:styleId="ListLabel31">
+    <w:name w:val="ListLabel 31"/>
+    <w:qFormat/>
+    <w:rPr>
+      <w:rFonts w:cs="Symbol"/>
+    </w:rPr>
+  </w:style>
+  <w:style w:type="character" w:styleId="ListLabel32">
+    <w:name w:val="ListLabel 32"/>
+    <w:qFormat/>
+    <w:rPr>
+      <w:rFonts w:cs="Courier New"/>
+    </w:rPr>
+  </w:style>
+  <w:style w:type="character" w:styleId="ListLabel33">
+    <w:name w:val="ListLabel 33"/>
+    <w:qFormat/>
+    <w:rPr>
+      <w:rFonts w:cs="Wingdings"/>
+    </w:rPr>
+  </w:style>
+  <w:style w:type="character" w:styleId="ListLabel34">
+    <w:name w:val="ListLabel 34"/>
+    <w:qFormat/>
+    <w:rPr/>
+  </w:style>
+  <w:style w:type="character" w:styleId="Aufzhlungszeichen">
+    <w:name w:val="Aufzählungszeichen"/>
+    <w:qFormat/>
+    <w:rPr>
+      <w:rFonts w:ascii="OpenSymbol" w:hAnsi="OpenSymbol" w:eastAsia="OpenSymbol" w:cs="OpenSymbol"/>
+    </w:rPr>
+  </w:style>
   <w:style w:type="paragraph" w:styleId="Berschrift">
     <w:name w:val="Überschrift"/>
     <w:basedOn w:val="Normal"/>

</xml_diff>